<commit_message>
Updated substitution-cost function (made my own function)
</commit_message>
<xml_diff>
--- a/Substitution-cost function.docx
+++ b/Substitution-cost function.docx
@@ -3,8 +3,618 @@
 <w:document xmlns:wpc="http://schemas.microsoft.com/office/word/2010/wordprocessingCanvas" xmlns:cx="http://schemas.microsoft.com/office/drawing/2014/chartex" xmlns:cx1="http://schemas.microsoft.com/office/drawing/2015/9/8/chartex" xmlns:cx2="http://schemas.microsoft.com/office/drawing/2015/10/21/chartex" xmlns:cx3="http://schemas.microsoft.com/office/drawing/2016/5/9/chartex" xmlns:cx4="http://schemas.microsoft.com/office/drawing/2016/5/10/chartex" xmlns:cx5="http://schemas.microsoft.com/office/drawing/2016/5/11/chartex" xmlns:cx6="http://schemas.microsoft.com/office/drawing/2016/5/12/chartex" xmlns:cx7="http://schemas.microsoft.com/office/drawing/2016/5/13/chartex" xmlns:cx8="http://schemas.microsoft.com/office/drawing/2016/5/14/chartex" xmlns:mc="http://schemas.openxmlformats.org/markup-compatibility/2006" xmlns:aink="http://schemas.microsoft.com/office/drawing/2016/ink" xmlns:am3d="http://schemas.microsoft.com/office/drawing/2017/model3d" xmlns:o="urn:schemas-microsoft-com:office:office" xmlns:r="http://schemas.openxmlformats.org/officeDocument/2006/relationships" xmlns:m="http://schemas.openxmlformats.org/officeDocument/2006/math" xmlns:v="urn:schemas-microsoft-com:vml" xmlns:wp14="http://schemas.microsoft.com/office/word/2010/wordprocessingDrawing" xmlns:wp="http://schemas.openxmlformats.org/drawingml/2006/wordprocessingDrawing" xmlns:w10="urn:schemas-microsoft-com:office:word" xmlns:w="http://schemas.openxmlformats.org/wordprocessingml/2006/main" xmlns:w14="http://schemas.microsoft.com/office/word/2010/wordml" xmlns:w15="http://schemas.microsoft.com/office/word/2012/wordml" xmlns:w16cid="http://schemas.microsoft.com/office/word/2016/wordml/cid" xmlns:w16se="http://schemas.microsoft.com/office/word/2015/wordml/symex" xmlns:wpg="http://schemas.microsoft.com/office/word/2010/wordprocessingGroup" xmlns:wpi="http://schemas.microsoft.com/office/word/2010/wordprocessingInk" xmlns:wne="http://schemas.microsoft.com/office/word/2006/wordml" xmlns:wps="http://schemas.microsoft.com/office/word/2010/wordprocessingShape" mc:Ignorable="w14 w15 w16se w16cid wp14">
   <w:body>
     <w:p>
+      <w:pPr>
+        <w:pStyle w:val="Heading1"/>
+        <w:rPr>
+          <w:rFonts w:cstheme="minorHAnsi"/>
+        </w:rPr>
+      </w:pPr>
+      <w:r>
+        <w:rPr>
+          <w:rFonts w:cstheme="minorHAnsi"/>
+        </w:rPr>
+        <w:t>Substitu</w:t>
+      </w:r>
+      <w:r>
+        <w:rPr>
+          <w:rFonts w:cstheme="minorHAnsi"/>
+        </w:rPr>
+        <w:t>tion-Cost Function</w:t>
+      </w:r>
+    </w:p>
+    <w:p>
+      <w:pPr>
+        <w:rPr>
+          <w:rFonts w:asciiTheme="majorHAnsi" w:hAnsiTheme="majorHAnsi" w:cstheme="minorHAnsi"/>
+          <w:b/>
+          <w:bCs/>
+          <w:u w:val="single"/>
+        </w:rPr>
+      </w:pPr>
+      <w:r>
+        <w:rPr>
+          <w:rFonts w:asciiTheme="majorHAnsi" w:hAnsiTheme="majorHAnsi" w:cstheme="minorHAnsi"/>
+          <w:b/>
+          <w:bCs/>
+          <w:u w:val="single"/>
+        </w:rPr>
+        <w:t>Overview of function</w:t>
+      </w:r>
+    </w:p>
+    <w:p>
+      <w:pPr>
+        <w:rPr>
+          <w:rFonts w:asciiTheme="majorHAnsi" w:hAnsiTheme="majorHAnsi" w:cstheme="minorHAnsi"/>
+        </w:rPr>
+      </w:pPr>
+      <w:r>
+        <w:rPr>
+          <w:rFonts w:asciiTheme="majorHAnsi" w:hAnsiTheme="majorHAnsi" w:cstheme="minorHAnsi"/>
+        </w:rPr>
+        <w:t xml:space="preserve">I have developed a </w:t>
+      </w:r>
+      <w:r>
+        <w:rPr>
+          <w:rFonts w:asciiTheme="majorHAnsi" w:hAnsiTheme="majorHAnsi" w:cstheme="minorHAnsi"/>
+        </w:rPr>
+        <w:t xml:space="preserve">substitution-cost function </w:t>
+      </w:r>
+      <w:r>
+        <w:rPr>
+          <w:rFonts w:asciiTheme="majorHAnsi" w:hAnsiTheme="majorHAnsi" w:cstheme="minorHAnsi"/>
+        </w:rPr>
+        <w:t>is</w:t>
+      </w:r>
+      <w:r>
+        <w:rPr>
+          <w:rFonts w:asciiTheme="majorHAnsi" w:hAnsiTheme="majorHAnsi" w:cstheme="minorHAnsi"/>
+        </w:rPr>
+        <w:t xml:space="preserve"> designed to work with the nucleic acid notation</w:t>
+      </w:r>
+      <w:r>
+        <w:rPr>
+          <w:rFonts w:asciiTheme="majorHAnsi" w:hAnsiTheme="majorHAnsi" w:cstheme="minorHAnsi"/>
+        </w:rPr>
+        <w:t>: ACGT, which represent the four nucleotides commonly found in deoxyribonucleic acids (DNA)</w:t>
+      </w:r>
+      <w:r>
+        <w:rPr>
+          <w:rFonts w:asciiTheme="majorHAnsi" w:hAnsiTheme="majorHAnsi" w:cstheme="minorHAnsi"/>
+        </w:rPr>
+        <w:t xml:space="preserve">. The function </w:t>
+      </w:r>
+      <w:r>
+        <w:rPr>
+          <w:rFonts w:asciiTheme="majorHAnsi" w:hAnsiTheme="majorHAnsi" w:cstheme="minorHAnsi"/>
+        </w:rPr>
+        <w:t xml:space="preserve">only </w:t>
+      </w:r>
+      <w:r>
+        <w:rPr>
+          <w:rFonts w:asciiTheme="majorHAnsi" w:hAnsiTheme="majorHAnsi" w:cstheme="minorHAnsi"/>
+        </w:rPr>
+        <w:t>operates on pairs of sequences (as opposed to pairs of letters)</w:t>
+      </w:r>
+      <w:r>
+        <w:rPr>
+          <w:rFonts w:asciiTheme="majorHAnsi" w:hAnsiTheme="majorHAnsi" w:cstheme="minorHAnsi"/>
+        </w:rPr>
+        <w:t xml:space="preserve"> with length 2, however, </w:t>
+      </w:r>
+      <w:r>
+        <w:rPr>
+          <w:rFonts w:asciiTheme="majorHAnsi" w:hAnsiTheme="majorHAnsi" w:cstheme="minorHAnsi"/>
+        </w:rPr>
+        <w:t>t</w:t>
+      </w:r>
+      <w:r>
+        <w:rPr>
+          <w:rFonts w:asciiTheme="majorHAnsi" w:hAnsiTheme="majorHAnsi" w:cstheme="minorHAnsi"/>
+        </w:rPr>
+        <w:t xml:space="preserve"> </w:t>
+      </w:r>
+    </w:p>
+    <w:p>
+      <w:pPr>
+        <w:rPr>
+          <w:rFonts w:asciiTheme="majorHAnsi" w:hAnsiTheme="majorHAnsi" w:cstheme="minorHAnsi"/>
+        </w:rPr>
+      </w:pPr>
+      <w:r>
+        <w:rPr>
+          <w:rFonts w:asciiTheme="majorHAnsi" w:hAnsiTheme="majorHAnsi" w:cstheme="minorHAnsi"/>
+        </w:rPr>
+        <w:t>All the reasoning below is fictious, by which I mean adheres to some ‘made-up’ biological concept of DNA sequences and their generation.</w:t>
+      </w:r>
+    </w:p>
+    <w:p>
+      <w:pPr>
+        <w:rPr>
+          <w:rFonts w:asciiTheme="majorHAnsi" w:hAnsiTheme="majorHAnsi" w:cstheme="minorHAnsi"/>
+        </w:rPr>
+      </w:pPr>
+      <w:r>
+        <w:rPr>
+          <w:rFonts w:asciiTheme="majorHAnsi" w:hAnsiTheme="majorHAnsi" w:cstheme="minorHAnsi"/>
+          <w:b/>
+          <w:bCs/>
+          <w:u w:val="single"/>
+        </w:rPr>
+        <w:t>Rules</w:t>
+      </w:r>
+      <w:r>
+        <w:rPr>
+          <w:rFonts w:asciiTheme="majorHAnsi" w:hAnsiTheme="majorHAnsi" w:cstheme="minorHAnsi"/>
+        </w:rPr>
+        <w:t>:</w:t>
+      </w:r>
+    </w:p>
+    <w:p>
+      <w:pPr>
+        <w:rPr>
+          <w:rFonts w:asciiTheme="majorHAnsi" w:hAnsiTheme="majorHAnsi" w:cstheme="minorHAnsi"/>
+        </w:rPr>
+      </w:pPr>
+      <w:r>
+        <w:rPr>
+          <w:rFonts w:asciiTheme="majorHAnsi" w:hAnsiTheme="majorHAnsi" w:cstheme="minorHAnsi"/>
+          <w:b/>
+          <w:bCs/>
+        </w:rPr>
+        <w:t>Matching</w:t>
+      </w:r>
+      <w:r>
+        <w:rPr>
+          <w:rFonts w:asciiTheme="majorHAnsi" w:hAnsiTheme="majorHAnsi" w:cstheme="minorHAnsi"/>
+        </w:rPr>
+        <w:t xml:space="preserve">: </w:t>
+      </w:r>
+    </w:p>
+    <w:p>
+      <w:pPr>
+        <w:pStyle w:val="ListParagraph"/>
+        <w:numPr>
+          <w:ilvl w:val="0"/>
+          <w:numId w:val="3"/>
+        </w:numPr>
+        <w:rPr>
+          <w:rFonts w:asciiTheme="majorHAnsi" w:hAnsiTheme="majorHAnsi" w:cstheme="minorHAnsi"/>
+        </w:rPr>
+      </w:pPr>
+      <w:r>
+        <w:rPr>
+          <w:rFonts w:asciiTheme="majorHAnsi" w:hAnsiTheme="majorHAnsi" w:cstheme="minorHAnsi"/>
+        </w:rPr>
+        <w:t>The sequenc</w:t>
+      </w:r>
+      <w:r>
+        <w:rPr>
+          <w:rFonts w:asciiTheme="majorHAnsi" w:hAnsiTheme="majorHAnsi" w:cstheme="minorHAnsi"/>
+        </w:rPr>
+        <w:t xml:space="preserve">e </w:t>
+      </w:r>
+      <w:r>
+        <w:rPr>
+          <w:rFonts w:asciiTheme="majorHAnsi" w:hAnsiTheme="majorHAnsi" w:cstheme="minorHAnsi"/>
+          <w:b/>
+          <w:bCs/>
+        </w:rPr>
+        <w:t>A</w:t>
+      </w:r>
+      <w:r>
+        <w:rPr>
+          <w:rFonts w:asciiTheme="majorHAnsi" w:hAnsiTheme="majorHAnsi" w:cstheme="minorHAnsi"/>
+          <w:b/>
+          <w:bCs/>
+        </w:rPr>
+        <w:t>T</w:t>
+      </w:r>
+      <w:r>
+        <w:rPr>
+          <w:rFonts w:asciiTheme="majorHAnsi" w:hAnsiTheme="majorHAnsi" w:cstheme="minorHAnsi"/>
+        </w:rPr>
+        <w:t xml:space="preserve"> will only be matched to </w:t>
+      </w:r>
+      <w:r>
+        <w:rPr>
+          <w:rFonts w:asciiTheme="majorHAnsi" w:hAnsiTheme="majorHAnsi" w:cstheme="minorHAnsi"/>
+          <w:b/>
+          <w:bCs/>
+        </w:rPr>
+        <w:t>A</w:t>
+      </w:r>
+      <w:r>
+        <w:rPr>
+          <w:rFonts w:asciiTheme="majorHAnsi" w:hAnsiTheme="majorHAnsi" w:cstheme="minorHAnsi"/>
+          <w:b/>
+          <w:bCs/>
+        </w:rPr>
+        <w:t>T</w:t>
+      </w:r>
+      <w:r>
+        <w:rPr>
+          <w:rFonts w:asciiTheme="majorHAnsi" w:hAnsiTheme="majorHAnsi" w:cstheme="minorHAnsi"/>
+        </w:rPr>
+        <w:t xml:space="preserve"> – A</w:t>
+      </w:r>
+      <w:r>
+        <w:rPr>
+          <w:rFonts w:asciiTheme="majorHAnsi" w:hAnsiTheme="majorHAnsi" w:cstheme="minorHAnsi"/>
+        </w:rPr>
+        <w:t xml:space="preserve">T </w:t>
+      </w:r>
+      <w:r>
+        <w:rPr>
+          <w:rFonts w:asciiTheme="majorHAnsi" w:hAnsiTheme="majorHAnsi" w:cstheme="minorHAnsi"/>
+        </w:rPr>
+        <w:t xml:space="preserve">represents a special ‘marker’ in the sequences and cannot be found anywhere else. </w:t>
+      </w:r>
+    </w:p>
+    <w:p>
+      <w:pPr>
+        <w:pStyle w:val="ListParagraph"/>
+        <w:numPr>
+          <w:ilvl w:val="0"/>
+          <w:numId w:val="3"/>
+        </w:numPr>
+        <w:rPr>
+          <w:rFonts w:asciiTheme="majorHAnsi" w:hAnsiTheme="majorHAnsi" w:cstheme="minorHAnsi"/>
+        </w:rPr>
+      </w:pPr>
+      <w:r>
+        <w:rPr>
+          <w:rFonts w:asciiTheme="majorHAnsi" w:hAnsiTheme="majorHAnsi" w:cstheme="minorHAnsi"/>
+          <w:b/>
+          <w:bCs/>
+        </w:rPr>
+        <w:t>A</w:t>
+      </w:r>
+      <w:r>
+        <w:rPr>
+          <w:rFonts w:asciiTheme="majorHAnsi" w:hAnsiTheme="majorHAnsi" w:cstheme="minorHAnsi"/>
+          <w:b/>
+          <w:bCs/>
+        </w:rPr>
+        <w:t>G</w:t>
+      </w:r>
+      <w:r>
+        <w:rPr>
+          <w:rFonts w:asciiTheme="majorHAnsi" w:hAnsiTheme="majorHAnsi" w:cstheme="minorHAnsi"/>
+          <w:b/>
+          <w:bCs/>
+        </w:rPr>
+        <w:t xml:space="preserve"> </w:t>
+      </w:r>
+      <w:r>
+        <w:rPr>
+          <w:rFonts w:asciiTheme="majorHAnsi" w:hAnsiTheme="majorHAnsi" w:cstheme="minorHAnsi"/>
+        </w:rPr>
+        <w:t xml:space="preserve">and </w:t>
+      </w:r>
+      <w:r>
+        <w:rPr>
+          <w:rFonts w:asciiTheme="majorHAnsi" w:hAnsiTheme="majorHAnsi" w:cstheme="minorHAnsi"/>
+          <w:b/>
+          <w:bCs/>
+        </w:rPr>
+        <w:t>C</w:t>
+      </w:r>
+      <w:r>
+        <w:rPr>
+          <w:rFonts w:asciiTheme="majorHAnsi" w:hAnsiTheme="majorHAnsi" w:cstheme="minorHAnsi"/>
+          <w:b/>
+          <w:bCs/>
+        </w:rPr>
+        <w:t>T</w:t>
+      </w:r>
+      <w:r>
+        <w:rPr>
+          <w:rFonts w:asciiTheme="majorHAnsi" w:hAnsiTheme="majorHAnsi" w:cstheme="minorHAnsi"/>
+        </w:rPr>
+        <w:t xml:space="preserve"> </w:t>
+      </w:r>
+      <w:r>
+        <w:rPr>
+          <w:rFonts w:asciiTheme="majorHAnsi" w:hAnsiTheme="majorHAnsi" w:cstheme="minorHAnsi"/>
+        </w:rPr>
+        <w:t>will have double matching score as opposed to generic matches of pairs of sequences of length 2 – these sequences are extremely common in DNA and hence matching them would more likely provide a better overall alignment</w:t>
+      </w:r>
+    </w:p>
+    <w:p>
+      <w:pPr>
+        <w:pStyle w:val="ListParagraph"/>
+        <w:numPr>
+          <w:ilvl w:val="0"/>
+          <w:numId w:val="3"/>
+        </w:numPr>
+        <w:rPr>
+          <w:rFonts w:asciiTheme="majorHAnsi" w:hAnsiTheme="majorHAnsi" w:cstheme="minorHAnsi"/>
+        </w:rPr>
+      </w:pPr>
+      <w:r>
+        <w:rPr>
+          <w:rFonts w:asciiTheme="majorHAnsi" w:hAnsiTheme="majorHAnsi" w:cstheme="minorHAnsi"/>
+          <w:b/>
+          <w:bCs/>
+        </w:rPr>
+        <w:t>All other adjacent pairs</w:t>
+      </w:r>
+      <w:r>
+        <w:rPr>
+          <w:rFonts w:asciiTheme="majorHAnsi" w:hAnsiTheme="majorHAnsi" w:cstheme="minorHAnsi"/>
+        </w:rPr>
+        <w:t xml:space="preserve"> of letters will be given equal score to there matching, as they are all equally as likely to occur</w:t>
+      </w:r>
+    </w:p>
+    <w:p>
+      <w:pPr>
+        <w:rPr>
+          <w:rFonts w:asciiTheme="majorHAnsi" w:hAnsiTheme="majorHAnsi" w:cstheme="minorHAnsi"/>
+        </w:rPr>
+      </w:pPr>
+      <w:r>
+        <w:rPr>
+          <w:rFonts w:asciiTheme="majorHAnsi" w:hAnsiTheme="majorHAnsi" w:cstheme="minorHAnsi"/>
+          <w:b/>
+          <w:bCs/>
+        </w:rPr>
+        <w:t>Mismatching</w:t>
+      </w:r>
+      <w:r>
+        <w:rPr>
+          <w:rFonts w:asciiTheme="majorHAnsi" w:hAnsiTheme="majorHAnsi" w:cstheme="minorHAnsi"/>
+        </w:rPr>
+        <w:t>:</w:t>
+      </w:r>
+    </w:p>
+    <w:p>
+      <w:pPr>
+        <w:pStyle w:val="ListParagraph"/>
+        <w:numPr>
+          <w:ilvl w:val="0"/>
+          <w:numId w:val="3"/>
+        </w:numPr>
+        <w:rPr>
+          <w:rFonts w:asciiTheme="majorHAnsi" w:hAnsiTheme="majorHAnsi" w:cstheme="minorHAnsi"/>
+        </w:rPr>
+      </w:pPr>
+      <w:r>
+        <w:rPr>
+          <w:rFonts w:asciiTheme="majorHAnsi" w:hAnsiTheme="majorHAnsi" w:cstheme="minorHAnsi"/>
+        </w:rPr>
+        <w:t>In the pair of sequences being mismatched, if both letters are being mismatched with their opposites (i.e. A with G, C with T) then score a lot harsher than if only one letter in the sequence is being mismatched with its opposite.</w:t>
+      </w:r>
+    </w:p>
+    <w:p>
+      <w:pPr>
+        <w:pStyle w:val="ListParagraph"/>
+        <w:numPr>
+          <w:ilvl w:val="0"/>
+          <w:numId w:val="3"/>
+        </w:numPr>
+        <w:rPr>
+          <w:rFonts w:asciiTheme="majorHAnsi" w:hAnsiTheme="majorHAnsi" w:cstheme="minorHAnsi"/>
+        </w:rPr>
+      </w:pPr>
+      <w:r>
+        <w:rPr>
+          <w:rFonts w:asciiTheme="majorHAnsi" w:hAnsiTheme="majorHAnsi" w:cstheme="minorHAnsi"/>
+          <w:b/>
+          <w:bCs/>
+        </w:rPr>
+        <w:t xml:space="preserve">All other mismatches </w:t>
+      </w:r>
+      <w:r>
+        <w:rPr>
+          <w:rFonts w:asciiTheme="majorHAnsi" w:hAnsiTheme="majorHAnsi" w:cstheme="minorHAnsi"/>
+        </w:rPr>
+        <w:t>of pairs of sequences</w:t>
+      </w:r>
+      <w:r>
+        <w:rPr>
+          <w:rFonts w:asciiTheme="majorHAnsi" w:hAnsiTheme="majorHAnsi" w:cstheme="minorHAnsi"/>
+        </w:rPr>
+        <w:t xml:space="preserve"> are scored equally, as all have equal impact on the likelihood of potential alignment.</w:t>
+      </w:r>
+    </w:p>
+    <w:p>
+      <w:pPr>
+        <w:rPr>
+          <w:rFonts w:asciiTheme="majorHAnsi" w:hAnsiTheme="majorHAnsi" w:cstheme="minorHAnsi"/>
+        </w:rPr>
+      </w:pPr>
+      <w:r>
+        <w:rPr>
+          <w:rFonts w:asciiTheme="majorHAnsi" w:hAnsiTheme="majorHAnsi" w:cstheme="minorHAnsi"/>
+          <w:b/>
+          <w:bCs/>
+        </w:rPr>
+        <w:t>Gaps</w:t>
+      </w:r>
+      <w:r>
+        <w:rPr>
+          <w:rFonts w:asciiTheme="majorHAnsi" w:hAnsiTheme="majorHAnsi" w:cstheme="minorHAnsi"/>
+        </w:rPr>
+        <w:t xml:space="preserve">: </w:t>
+      </w:r>
+      <w:r>
+        <w:rPr>
+          <w:rFonts w:asciiTheme="majorHAnsi" w:hAnsiTheme="majorHAnsi" w:cstheme="minorHAnsi"/>
+        </w:rPr>
+        <w:t>A</w:t>
+      </w:r>
+      <w:r>
+        <w:rPr>
+          <w:rFonts w:asciiTheme="majorHAnsi" w:hAnsiTheme="majorHAnsi" w:cstheme="minorHAnsi"/>
+        </w:rPr>
+        <w:t xml:space="preserve"> </w:t>
+      </w:r>
+      <w:r>
+        <w:rPr>
+          <w:rFonts w:asciiTheme="majorHAnsi" w:hAnsiTheme="majorHAnsi" w:cstheme="minorHAnsi"/>
+        </w:rPr>
+        <w:t>logarithmic</w:t>
+      </w:r>
+      <w:r>
+        <w:rPr>
+          <w:rFonts w:asciiTheme="majorHAnsi" w:hAnsiTheme="majorHAnsi" w:cstheme="minorHAnsi"/>
+        </w:rPr>
+        <w:t xml:space="preserve"> gap penalty function will be incorporated. Such that a gap is scored through the </w:t>
+      </w:r>
+      <w:r>
+        <w:rPr>
+          <w:rFonts w:asciiTheme="majorHAnsi" w:hAnsiTheme="majorHAnsi" w:cstheme="minorHAnsi"/>
+        </w:rPr>
+        <w:t>function G(L) =</w:t>
+      </w:r>
+      <w:r>
+        <w:rPr>
+          <w:rFonts w:asciiTheme="majorHAnsi" w:hAnsiTheme="majorHAnsi" w:cstheme="minorHAnsi"/>
+        </w:rPr>
+        <w:t xml:space="preserve"> A+B</w:t>
+      </w:r>
+      <w:r>
+        <w:rPr>
+          <w:rFonts w:asciiTheme="majorHAnsi" w:hAnsiTheme="majorHAnsi" w:cstheme="minorHAnsi"/>
+        </w:rPr>
+        <w:t>ln</w:t>
+      </w:r>
+      <w:r>
+        <w:rPr>
+          <w:rFonts w:asciiTheme="majorHAnsi" w:hAnsiTheme="majorHAnsi" w:cstheme="minorHAnsi"/>
+        </w:rPr>
+        <w:t>L, where A is the cost to open the gap, B is the gap extension penalty and L the length of the gap</w:t>
+      </w:r>
+      <w:r>
+        <w:rPr>
+          <w:rFonts w:asciiTheme="majorHAnsi" w:hAnsiTheme="majorHAnsi" w:cstheme="minorHAnsi"/>
+        </w:rPr>
+        <w:t>.</w:t>
+      </w:r>
+    </w:p>
+    <w:p>
+      <w:pPr>
+        <w:pStyle w:val="ListParagraph"/>
+        <w:numPr>
+          <w:ilvl w:val="0"/>
+          <w:numId w:val="3"/>
+        </w:numPr>
+        <w:rPr>
+          <w:rFonts w:asciiTheme="majorHAnsi" w:hAnsiTheme="majorHAnsi" w:cstheme="minorHAnsi"/>
+        </w:rPr>
+      </w:pPr>
+      <w:r>
+        <w:rPr>
+          <w:rFonts w:asciiTheme="majorHAnsi" w:hAnsiTheme="majorHAnsi" w:cstheme="minorHAnsi"/>
+        </w:rPr>
+        <w:t xml:space="preserve">The cost of opening a gap </w:t>
+      </w:r>
+      <w:r>
+        <w:rPr>
+          <w:rFonts w:asciiTheme="majorHAnsi" w:hAnsiTheme="majorHAnsi" w:cstheme="minorHAnsi"/>
+        </w:rPr>
+        <w:t xml:space="preserve">(A) </w:t>
+      </w:r>
+      <w:r>
+        <w:rPr>
+          <w:rFonts w:asciiTheme="majorHAnsi" w:hAnsiTheme="majorHAnsi" w:cstheme="minorHAnsi"/>
+        </w:rPr>
+        <w:t xml:space="preserve">will </w:t>
+      </w:r>
+      <w:r>
+        <w:rPr>
+          <w:rFonts w:asciiTheme="majorHAnsi" w:hAnsiTheme="majorHAnsi" w:cstheme="minorHAnsi"/>
+        </w:rPr>
+        <w:t xml:space="preserve">be large – we want gaps to be at a minimal </w:t>
+      </w:r>
+    </w:p>
+    <w:p>
+      <w:pPr>
+        <w:pStyle w:val="ListParagraph"/>
+        <w:numPr>
+          <w:ilvl w:val="0"/>
+          <w:numId w:val="3"/>
+        </w:numPr>
+        <w:rPr>
+          <w:rFonts w:asciiTheme="majorHAnsi" w:hAnsiTheme="majorHAnsi" w:cstheme="minorHAnsi"/>
+        </w:rPr>
+      </w:pPr>
+      <w:r>
+        <w:rPr>
+          <w:rFonts w:asciiTheme="majorHAnsi" w:hAnsiTheme="majorHAnsi" w:cstheme="minorHAnsi"/>
+        </w:rPr>
+        <w:t>Extensions to the gap</w:t>
+      </w:r>
+      <w:r>
+        <w:rPr>
+          <w:rFonts w:asciiTheme="majorHAnsi" w:hAnsiTheme="majorHAnsi" w:cstheme="minorHAnsi"/>
+        </w:rPr>
+        <w:t xml:space="preserve"> will </w:t>
+      </w:r>
+      <w:r>
+        <w:rPr>
+          <w:rFonts w:asciiTheme="majorHAnsi" w:hAnsiTheme="majorHAnsi" w:cstheme="minorHAnsi"/>
+          <w:b/>
+          <w:bCs/>
+        </w:rPr>
+        <w:t>decrease</w:t>
+      </w:r>
+      <w:r>
+        <w:rPr>
+          <w:rFonts w:asciiTheme="majorHAnsi" w:hAnsiTheme="majorHAnsi" w:cstheme="minorHAnsi"/>
+        </w:rPr>
+        <w:t xml:space="preserve"> </w:t>
+      </w:r>
+      <w:r>
+        <w:rPr>
+          <w:rFonts w:asciiTheme="majorHAnsi" w:hAnsiTheme="majorHAnsi" w:cstheme="minorHAnsi"/>
+          <w:b/>
+          <w:bCs/>
+        </w:rPr>
+        <w:t>logarithmically</w:t>
+      </w:r>
+      <w:r>
+        <w:rPr>
+          <w:rFonts w:asciiTheme="majorHAnsi" w:hAnsiTheme="majorHAnsi" w:cstheme="minorHAnsi"/>
+        </w:rPr>
+        <w:t>, so the longer the gap the less impact it has on the overall score of the alignment</w:t>
+      </w:r>
       <w:bookmarkStart w:id="0" w:name="_GoBack"/>
       <w:bookmarkEnd w:id="0"/>
+    </w:p>
+    <w:p>
+      <w:pPr>
+        <w:rPr>
+          <w:rFonts w:asciiTheme="majorHAnsi" w:hAnsiTheme="majorHAnsi" w:cstheme="minorHAnsi"/>
+        </w:rPr>
+      </w:pPr>
+      <w:r>
+        <w:rPr>
+          <w:rFonts w:asciiTheme="majorHAnsi" w:hAnsiTheme="majorHAnsi" w:cstheme="minorHAnsi"/>
+        </w:rPr>
+        <w:t>This is implemented as long sequences of similar letters typically break up the more ‘</w:t>
+      </w:r>
+      <w:r>
+        <w:rPr>
+          <w:rFonts w:asciiTheme="majorHAnsi" w:hAnsiTheme="majorHAnsi" w:cstheme="minorHAnsi"/>
+          <w:b/>
+          <w:bCs/>
+        </w:rPr>
+        <w:t>important</w:t>
+      </w:r>
+      <w:r>
+        <w:rPr>
+          <w:rFonts w:asciiTheme="majorHAnsi" w:hAnsiTheme="majorHAnsi" w:cstheme="minorHAnsi"/>
+        </w:rPr>
+        <w:t>’ information found in DNA.</w:t>
+      </w:r>
+    </w:p>
+    <w:p>
+      <w:pPr>
+        <w:rPr>
+          <w:rFonts w:asciiTheme="majorHAnsi" w:hAnsiTheme="majorHAnsi" w:cstheme="minorHAnsi"/>
+        </w:rPr>
+      </w:pPr>
     </w:p>
     <w:sectPr>
       <w:pgSz w:w="11906" w:h="16838"/>
@@ -14,6 +624,356 @@
     </w:sectPr>
   </w:body>
 </w:document>
+</file>
+
+<file path=word/numbering.xml><?xml version="1.0" encoding="utf-8"?>
+<w:numbering xmlns:wpc="http://schemas.microsoft.com/office/word/2010/wordprocessingCanvas" xmlns:cx="http://schemas.microsoft.com/office/drawing/2014/chartex" xmlns:cx1="http://schemas.microsoft.com/office/drawing/2015/9/8/chartex" xmlns:cx2="http://schemas.microsoft.com/office/drawing/2015/10/21/chartex" xmlns:cx3="http://schemas.microsoft.com/office/drawing/2016/5/9/chartex" xmlns:cx4="http://schemas.microsoft.com/office/drawing/2016/5/10/chartex" xmlns:cx5="http://schemas.microsoft.com/office/drawing/2016/5/11/chartex" xmlns:cx6="http://schemas.microsoft.com/office/drawing/2016/5/12/chartex" xmlns:cx7="http://schemas.microsoft.com/office/drawing/2016/5/13/chartex" xmlns:cx8="http://schemas.microsoft.com/office/drawing/2016/5/14/chartex" xmlns:mc="http://schemas.openxmlformats.org/markup-compatibility/2006" xmlns:aink="http://schemas.microsoft.com/office/drawing/2016/ink" xmlns:am3d="http://schemas.microsoft.com/office/drawing/2017/model3d" xmlns:o="urn:schemas-microsoft-com:office:office" xmlns:r="http://schemas.openxmlformats.org/officeDocument/2006/relationships" xmlns:m="http://schemas.openxmlformats.org/officeDocument/2006/math" xmlns:v="urn:schemas-microsoft-com:vml" xmlns:wp14="http://schemas.microsoft.com/office/word/2010/wordprocessingDrawing" xmlns:wp="http://schemas.openxmlformats.org/drawingml/2006/wordprocessingDrawing" xmlns:w10="urn:schemas-microsoft-com:office:word" xmlns:w="http://schemas.openxmlformats.org/wordprocessingml/2006/main" xmlns:w14="http://schemas.microsoft.com/office/word/2010/wordml" xmlns:w15="http://schemas.microsoft.com/office/word/2012/wordml" xmlns:w16cid="http://schemas.microsoft.com/office/word/2016/wordml/cid" xmlns:w16se="http://schemas.microsoft.com/office/word/2015/wordml/symex" xmlns:wpg="http://schemas.microsoft.com/office/word/2010/wordprocessingGroup" xmlns:wpi="http://schemas.microsoft.com/office/word/2010/wordprocessingInk" xmlns:wne="http://schemas.microsoft.com/office/word/2006/wordml" xmlns:wps="http://schemas.microsoft.com/office/word/2010/wordprocessingShape" mc:Ignorable="w14 w15 w16se w16cid wp14">
+  <w:abstractNum w:abstractNumId="0" w15:restartNumberingAfterBreak="0">
+    <w:nsid w:val="20DE0CA9"/>
+    <w:multiLevelType w:val="hybridMultilevel"/>
+    <w:tmpl w:val="DDFCACF8"/>
+    <w:lvl w:ilvl="0" w:tplc="C88653A6">
+      <w:numFmt w:val="bullet"/>
+      <w:lvlText w:val="-"/>
+      <w:lvlJc w:val="left"/>
+      <w:pPr>
+        <w:ind w:left="720" w:hanging="360"/>
+      </w:pPr>
+      <w:rPr>
+        <w:rFonts w:ascii="Cambria" w:eastAsiaTheme="minorHAnsi" w:hAnsi="Cambria" w:cstheme="minorHAnsi" w:hint="default"/>
+      </w:rPr>
+    </w:lvl>
+    <w:lvl w:ilvl="1" w:tplc="08090003" w:tentative="1">
+      <w:start w:val="1"/>
+      <w:numFmt w:val="bullet"/>
+      <w:lvlText w:val="o"/>
+      <w:lvlJc w:val="left"/>
+      <w:pPr>
+        <w:ind w:left="1440" w:hanging="360"/>
+      </w:pPr>
+      <w:rPr>
+        <w:rFonts w:ascii="Courier New" w:hAnsi="Courier New" w:cs="Courier New" w:hint="default"/>
+      </w:rPr>
+    </w:lvl>
+    <w:lvl w:ilvl="2" w:tplc="08090005" w:tentative="1">
+      <w:start w:val="1"/>
+      <w:numFmt w:val="bullet"/>
+      <w:lvlText w:val=""/>
+      <w:lvlJc w:val="left"/>
+      <w:pPr>
+        <w:ind w:left="2160" w:hanging="360"/>
+      </w:pPr>
+      <w:rPr>
+        <w:rFonts w:ascii="Wingdings" w:hAnsi="Wingdings" w:hint="default"/>
+      </w:rPr>
+    </w:lvl>
+    <w:lvl w:ilvl="3" w:tplc="08090001" w:tentative="1">
+      <w:start w:val="1"/>
+      <w:numFmt w:val="bullet"/>
+      <w:lvlText w:val=""/>
+      <w:lvlJc w:val="left"/>
+      <w:pPr>
+        <w:ind w:left="2880" w:hanging="360"/>
+      </w:pPr>
+      <w:rPr>
+        <w:rFonts w:ascii="Symbol" w:hAnsi="Symbol" w:hint="default"/>
+      </w:rPr>
+    </w:lvl>
+    <w:lvl w:ilvl="4" w:tplc="08090003" w:tentative="1">
+      <w:start w:val="1"/>
+      <w:numFmt w:val="bullet"/>
+      <w:lvlText w:val="o"/>
+      <w:lvlJc w:val="left"/>
+      <w:pPr>
+        <w:ind w:left="3600" w:hanging="360"/>
+      </w:pPr>
+      <w:rPr>
+        <w:rFonts w:ascii="Courier New" w:hAnsi="Courier New" w:cs="Courier New" w:hint="default"/>
+      </w:rPr>
+    </w:lvl>
+    <w:lvl w:ilvl="5" w:tplc="08090005" w:tentative="1">
+      <w:start w:val="1"/>
+      <w:numFmt w:val="bullet"/>
+      <w:lvlText w:val=""/>
+      <w:lvlJc w:val="left"/>
+      <w:pPr>
+        <w:ind w:left="4320" w:hanging="360"/>
+      </w:pPr>
+      <w:rPr>
+        <w:rFonts w:ascii="Wingdings" w:hAnsi="Wingdings" w:hint="default"/>
+      </w:rPr>
+    </w:lvl>
+    <w:lvl w:ilvl="6" w:tplc="08090001" w:tentative="1">
+      <w:start w:val="1"/>
+      <w:numFmt w:val="bullet"/>
+      <w:lvlText w:val=""/>
+      <w:lvlJc w:val="left"/>
+      <w:pPr>
+        <w:ind w:left="5040" w:hanging="360"/>
+      </w:pPr>
+      <w:rPr>
+        <w:rFonts w:ascii="Symbol" w:hAnsi="Symbol" w:hint="default"/>
+      </w:rPr>
+    </w:lvl>
+    <w:lvl w:ilvl="7" w:tplc="08090003" w:tentative="1">
+      <w:start w:val="1"/>
+      <w:numFmt w:val="bullet"/>
+      <w:lvlText w:val="o"/>
+      <w:lvlJc w:val="left"/>
+      <w:pPr>
+        <w:ind w:left="5760" w:hanging="360"/>
+      </w:pPr>
+      <w:rPr>
+        <w:rFonts w:ascii="Courier New" w:hAnsi="Courier New" w:cs="Courier New" w:hint="default"/>
+      </w:rPr>
+    </w:lvl>
+    <w:lvl w:ilvl="8" w:tplc="08090005" w:tentative="1">
+      <w:start w:val="1"/>
+      <w:numFmt w:val="bullet"/>
+      <w:lvlText w:val=""/>
+      <w:lvlJc w:val="left"/>
+      <w:pPr>
+        <w:ind w:left="6480" w:hanging="360"/>
+      </w:pPr>
+      <w:rPr>
+        <w:rFonts w:ascii="Wingdings" w:hAnsi="Wingdings" w:hint="default"/>
+      </w:rPr>
+    </w:lvl>
+  </w:abstractNum>
+  <w:abstractNum w:abstractNumId="1" w15:restartNumberingAfterBreak="0">
+    <w:nsid w:val="28B54F25"/>
+    <w:multiLevelType w:val="hybridMultilevel"/>
+    <w:tmpl w:val="9C3C3A40"/>
+    <w:lvl w:ilvl="0" w:tplc="C88653A6">
+      <w:numFmt w:val="bullet"/>
+      <w:lvlText w:val="-"/>
+      <w:lvlJc w:val="left"/>
+      <w:pPr>
+        <w:ind w:left="720" w:hanging="360"/>
+      </w:pPr>
+      <w:rPr>
+        <w:rFonts w:ascii="Cambria" w:eastAsiaTheme="minorHAnsi" w:hAnsi="Cambria" w:cstheme="minorHAnsi" w:hint="default"/>
+      </w:rPr>
+    </w:lvl>
+    <w:lvl w:ilvl="1" w:tplc="08090003" w:tentative="1">
+      <w:start w:val="1"/>
+      <w:numFmt w:val="bullet"/>
+      <w:lvlText w:val="o"/>
+      <w:lvlJc w:val="left"/>
+      <w:pPr>
+        <w:ind w:left="1440" w:hanging="360"/>
+      </w:pPr>
+      <w:rPr>
+        <w:rFonts w:ascii="Courier New" w:hAnsi="Courier New" w:cs="Courier New" w:hint="default"/>
+      </w:rPr>
+    </w:lvl>
+    <w:lvl w:ilvl="2" w:tplc="08090005" w:tentative="1">
+      <w:start w:val="1"/>
+      <w:numFmt w:val="bullet"/>
+      <w:lvlText w:val=""/>
+      <w:lvlJc w:val="left"/>
+      <w:pPr>
+        <w:ind w:left="2160" w:hanging="360"/>
+      </w:pPr>
+      <w:rPr>
+        <w:rFonts w:ascii="Wingdings" w:hAnsi="Wingdings" w:hint="default"/>
+      </w:rPr>
+    </w:lvl>
+    <w:lvl w:ilvl="3" w:tplc="08090001" w:tentative="1">
+      <w:start w:val="1"/>
+      <w:numFmt w:val="bullet"/>
+      <w:lvlText w:val=""/>
+      <w:lvlJc w:val="left"/>
+      <w:pPr>
+        <w:ind w:left="2880" w:hanging="360"/>
+      </w:pPr>
+      <w:rPr>
+        <w:rFonts w:ascii="Symbol" w:hAnsi="Symbol" w:hint="default"/>
+      </w:rPr>
+    </w:lvl>
+    <w:lvl w:ilvl="4" w:tplc="08090003" w:tentative="1">
+      <w:start w:val="1"/>
+      <w:numFmt w:val="bullet"/>
+      <w:lvlText w:val="o"/>
+      <w:lvlJc w:val="left"/>
+      <w:pPr>
+        <w:ind w:left="3600" w:hanging="360"/>
+      </w:pPr>
+      <w:rPr>
+        <w:rFonts w:ascii="Courier New" w:hAnsi="Courier New" w:cs="Courier New" w:hint="default"/>
+      </w:rPr>
+    </w:lvl>
+    <w:lvl w:ilvl="5" w:tplc="08090005" w:tentative="1">
+      <w:start w:val="1"/>
+      <w:numFmt w:val="bullet"/>
+      <w:lvlText w:val=""/>
+      <w:lvlJc w:val="left"/>
+      <w:pPr>
+        <w:ind w:left="4320" w:hanging="360"/>
+      </w:pPr>
+      <w:rPr>
+        <w:rFonts w:ascii="Wingdings" w:hAnsi="Wingdings" w:hint="default"/>
+      </w:rPr>
+    </w:lvl>
+    <w:lvl w:ilvl="6" w:tplc="08090001" w:tentative="1">
+      <w:start w:val="1"/>
+      <w:numFmt w:val="bullet"/>
+      <w:lvlText w:val=""/>
+      <w:lvlJc w:val="left"/>
+      <w:pPr>
+        <w:ind w:left="5040" w:hanging="360"/>
+      </w:pPr>
+      <w:rPr>
+        <w:rFonts w:ascii="Symbol" w:hAnsi="Symbol" w:hint="default"/>
+      </w:rPr>
+    </w:lvl>
+    <w:lvl w:ilvl="7" w:tplc="08090003" w:tentative="1">
+      <w:start w:val="1"/>
+      <w:numFmt w:val="bullet"/>
+      <w:lvlText w:val="o"/>
+      <w:lvlJc w:val="left"/>
+      <w:pPr>
+        <w:ind w:left="5760" w:hanging="360"/>
+      </w:pPr>
+      <w:rPr>
+        <w:rFonts w:ascii="Courier New" w:hAnsi="Courier New" w:cs="Courier New" w:hint="default"/>
+      </w:rPr>
+    </w:lvl>
+    <w:lvl w:ilvl="8" w:tplc="08090005" w:tentative="1">
+      <w:start w:val="1"/>
+      <w:numFmt w:val="bullet"/>
+      <w:lvlText w:val=""/>
+      <w:lvlJc w:val="left"/>
+      <w:pPr>
+        <w:ind w:left="6480" w:hanging="360"/>
+      </w:pPr>
+      <w:rPr>
+        <w:rFonts w:ascii="Wingdings" w:hAnsi="Wingdings" w:hint="default"/>
+      </w:rPr>
+    </w:lvl>
+  </w:abstractNum>
+  <w:abstractNum w:abstractNumId="2" w15:restartNumberingAfterBreak="0">
+    <w:nsid w:val="36772894"/>
+    <w:multiLevelType w:val="hybridMultilevel"/>
+    <w:tmpl w:val="C80C2510"/>
+    <w:lvl w:ilvl="0" w:tplc="C88653A6">
+      <w:numFmt w:val="bullet"/>
+      <w:lvlText w:val="-"/>
+      <w:lvlJc w:val="left"/>
+      <w:pPr>
+        <w:ind w:left="720" w:hanging="360"/>
+      </w:pPr>
+      <w:rPr>
+        <w:rFonts w:ascii="Cambria" w:eastAsiaTheme="minorHAnsi" w:hAnsi="Cambria" w:cstheme="minorHAnsi" w:hint="default"/>
+      </w:rPr>
+    </w:lvl>
+    <w:lvl w:ilvl="1" w:tplc="08090003" w:tentative="1">
+      <w:start w:val="1"/>
+      <w:numFmt w:val="bullet"/>
+      <w:lvlText w:val="o"/>
+      <w:lvlJc w:val="left"/>
+      <w:pPr>
+        <w:ind w:left="1440" w:hanging="360"/>
+      </w:pPr>
+      <w:rPr>
+        <w:rFonts w:ascii="Courier New" w:hAnsi="Courier New" w:cs="Courier New" w:hint="default"/>
+      </w:rPr>
+    </w:lvl>
+    <w:lvl w:ilvl="2" w:tplc="08090005" w:tentative="1">
+      <w:start w:val="1"/>
+      <w:numFmt w:val="bullet"/>
+      <w:lvlText w:val=""/>
+      <w:lvlJc w:val="left"/>
+      <w:pPr>
+        <w:ind w:left="2160" w:hanging="360"/>
+      </w:pPr>
+      <w:rPr>
+        <w:rFonts w:ascii="Wingdings" w:hAnsi="Wingdings" w:hint="default"/>
+      </w:rPr>
+    </w:lvl>
+    <w:lvl w:ilvl="3" w:tplc="08090001" w:tentative="1">
+      <w:start w:val="1"/>
+      <w:numFmt w:val="bullet"/>
+      <w:lvlText w:val=""/>
+      <w:lvlJc w:val="left"/>
+      <w:pPr>
+        <w:ind w:left="2880" w:hanging="360"/>
+      </w:pPr>
+      <w:rPr>
+        <w:rFonts w:ascii="Symbol" w:hAnsi="Symbol" w:hint="default"/>
+      </w:rPr>
+    </w:lvl>
+    <w:lvl w:ilvl="4" w:tplc="08090003" w:tentative="1">
+      <w:start w:val="1"/>
+      <w:numFmt w:val="bullet"/>
+      <w:lvlText w:val="o"/>
+      <w:lvlJc w:val="left"/>
+      <w:pPr>
+        <w:ind w:left="3600" w:hanging="360"/>
+      </w:pPr>
+      <w:rPr>
+        <w:rFonts w:ascii="Courier New" w:hAnsi="Courier New" w:cs="Courier New" w:hint="default"/>
+      </w:rPr>
+    </w:lvl>
+    <w:lvl w:ilvl="5" w:tplc="08090005" w:tentative="1">
+      <w:start w:val="1"/>
+      <w:numFmt w:val="bullet"/>
+      <w:lvlText w:val=""/>
+      <w:lvlJc w:val="left"/>
+      <w:pPr>
+        <w:ind w:left="4320" w:hanging="360"/>
+      </w:pPr>
+      <w:rPr>
+        <w:rFonts w:ascii="Wingdings" w:hAnsi="Wingdings" w:hint="default"/>
+      </w:rPr>
+    </w:lvl>
+    <w:lvl w:ilvl="6" w:tplc="08090001" w:tentative="1">
+      <w:start w:val="1"/>
+      <w:numFmt w:val="bullet"/>
+      <w:lvlText w:val=""/>
+      <w:lvlJc w:val="left"/>
+      <w:pPr>
+        <w:ind w:left="5040" w:hanging="360"/>
+      </w:pPr>
+      <w:rPr>
+        <w:rFonts w:ascii="Symbol" w:hAnsi="Symbol" w:hint="default"/>
+      </w:rPr>
+    </w:lvl>
+    <w:lvl w:ilvl="7" w:tplc="08090003" w:tentative="1">
+      <w:start w:val="1"/>
+      <w:numFmt w:val="bullet"/>
+      <w:lvlText w:val="o"/>
+      <w:lvlJc w:val="left"/>
+      <w:pPr>
+        <w:ind w:left="5760" w:hanging="360"/>
+      </w:pPr>
+      <w:rPr>
+        <w:rFonts w:ascii="Courier New" w:hAnsi="Courier New" w:cs="Courier New" w:hint="default"/>
+      </w:rPr>
+    </w:lvl>
+    <w:lvl w:ilvl="8" w:tplc="08090005" w:tentative="1">
+      <w:start w:val="1"/>
+      <w:numFmt w:val="bullet"/>
+      <w:lvlText w:val=""/>
+      <w:lvlJc w:val="left"/>
+      <w:pPr>
+        <w:ind w:left="6480" w:hanging="360"/>
+      </w:pPr>
+      <w:rPr>
+        <w:rFonts w:ascii="Wingdings" w:hAnsi="Wingdings" w:hint="default"/>
+      </w:rPr>
+    </w:lvl>
+  </w:abstractNum>
+  <w:num w:numId="1">
+    <w:abstractNumId w:val="1"/>
+  </w:num>
+  <w:num w:numId="2">
+    <w:abstractNumId w:val="2"/>
+  </w:num>
+  <w:num w:numId="3">
+    <w:abstractNumId w:val="0"/>
+  </w:num>
+</w:numbering>
 </file>
 
 <file path=word/styles.xml><?xml version="1.0" encoding="utf-8"?>
@@ -415,6 +1375,27 @@
     <w:name w:val="Normal"/>
     <w:qFormat/>
   </w:style>
+  <w:style w:type="paragraph" w:styleId="Heading1">
+    <w:name w:val="heading 1"/>
+    <w:basedOn w:val="Normal"/>
+    <w:next w:val="Normal"/>
+    <w:link w:val="Heading1Char"/>
+    <w:uiPriority w:val="9"/>
+    <w:qFormat/>
+    <w:rsid w:val="00840439"/>
+    <w:pPr>
+      <w:keepNext/>
+      <w:keepLines/>
+      <w:spacing w:before="240" w:after="0"/>
+      <w:outlineLvl w:val="0"/>
+    </w:pPr>
+    <w:rPr>
+      <w:rFonts w:asciiTheme="majorHAnsi" w:eastAsiaTheme="majorEastAsia" w:hAnsiTheme="majorHAnsi" w:cstheme="majorBidi"/>
+      <w:color w:val="365F91" w:themeColor="accent1" w:themeShade="BF"/>
+      <w:sz w:val="32"/>
+      <w:szCs w:val="32"/>
+    </w:rPr>
+  </w:style>
   <w:style w:type="character" w:default="1" w:styleId="DefaultParagraphFont">
     <w:name w:val="Default Paragraph Font"/>
     <w:uiPriority w:val="1"/>
@@ -441,6 +1422,30 @@
     <w:uiPriority w:val="99"/>
     <w:semiHidden/>
     <w:unhideWhenUsed/>
+  </w:style>
+  <w:style w:type="character" w:customStyle="1" w:styleId="Heading1Char">
+    <w:name w:val="Heading 1 Char"/>
+    <w:basedOn w:val="DefaultParagraphFont"/>
+    <w:link w:val="Heading1"/>
+    <w:uiPriority w:val="9"/>
+    <w:rsid w:val="00840439"/>
+    <w:rPr>
+      <w:rFonts w:asciiTheme="majorHAnsi" w:eastAsiaTheme="majorEastAsia" w:hAnsiTheme="majorHAnsi" w:cstheme="majorBidi"/>
+      <w:color w:val="365F91" w:themeColor="accent1" w:themeShade="BF"/>
+      <w:sz w:val="32"/>
+      <w:szCs w:val="32"/>
+    </w:rPr>
+  </w:style>
+  <w:style w:type="paragraph" w:styleId="ListParagraph">
+    <w:name w:val="List Paragraph"/>
+    <w:basedOn w:val="Normal"/>
+    <w:uiPriority w:val="34"/>
+    <w:qFormat/>
+    <w:rsid w:val="000518F4"/>
+    <w:pPr>
+      <w:ind w:left="720"/>
+      <w:contextualSpacing/>
+    </w:pPr>
   </w:style>
 </w:styles>
 </file>

</xml_diff>